<commit_message>
minimum subset sum difference
</commit_message>
<xml_diff>
--- a/DP_series/Content_description.docx
+++ b/DP_series/Content_description.docx
@@ -14,12 +14,28 @@
     </w:p>
     <w:p>
       <w:r>
-        <w:t>- Recursion=&gt;Memoization = DP</w:t>
-      </w:r>
-    </w:p>
-    <w:p>
-      <w:r>
-        <w:t>- Then buttonUp approach</w:t>
+        <w:t>- Recursion=&gt;</w:t>
+      </w:r>
+      <w:proofErr w:type="spellStart"/>
+      <w:r>
+        <w:t>Memoization</w:t>
+      </w:r>
+      <w:proofErr w:type="spellEnd"/>
+      <w:r>
+        <w:t xml:space="preserve"> = DP</w:t>
+      </w:r>
+    </w:p>
+    <w:p>
+      <w:r>
+        <w:t xml:space="preserve">- Then </w:t>
+      </w:r>
+      <w:proofErr w:type="spellStart"/>
+      <w:r>
+        <w:t>buttonUp</w:t>
+      </w:r>
+      <w:proofErr w:type="spellEnd"/>
+      <w:r>
+        <w:t xml:space="preserve"> approach</w:t>
       </w:r>
     </w:p>
     <w:p/>
@@ -50,7 +66,15 @@
     </w:p>
     <w:p>
       <w:r>
-        <w:t>6. Kodane's Algorithms(6)</w:t>
+        <w:t xml:space="preserve">6. </w:t>
+      </w:r>
+      <w:proofErr w:type="spellStart"/>
+      <w:r>
+        <w:t>Kodane's</w:t>
+      </w:r>
+      <w:proofErr w:type="spellEnd"/>
+      <w:r>
+        <w:t xml:space="preserve"> Algorithms(6)</w:t>
       </w:r>
     </w:p>
     <w:p>
@@ -86,8 +110,29 @@
     </w:p>
     <w:p>
       <w:r>
-        <w:t>Solution : Recursive ---&gt; Memoization ---&gt; BottomUp/TopDown</w:t>
-      </w:r>
+        <w:t xml:space="preserve">Solution : Recursive ---&gt; </w:t>
+      </w:r>
+      <w:proofErr w:type="spellStart"/>
+      <w:r>
+        <w:t>Memoization</w:t>
+      </w:r>
+      <w:proofErr w:type="spellEnd"/>
+      <w:r>
+        <w:t xml:space="preserve"> ---&gt; </w:t>
+      </w:r>
+      <w:proofErr w:type="spellStart"/>
+      <w:r>
+        <w:t>BottomUp</w:t>
+      </w:r>
+      <w:proofErr w:type="spellEnd"/>
+      <w:r>
+        <w:t>/</w:t>
+      </w:r>
+      <w:proofErr w:type="spellStart"/>
+      <w:r>
+        <w:t>TopDown</w:t>
+      </w:r>
+      <w:proofErr w:type="spellEnd"/>
     </w:p>
     <w:p>
       <w:r>
@@ -206,6 +251,220 @@
           <w:numId w:val="1"/>
         </w:numPr>
       </w:pPr>
+      <w:r>
+        <w:drawing>
+          <wp:inline distT="0" distB="0" distL="0" distR="0" wp14:anchorId="0E7B5733" wp14:editId="5C3F8A94">
+            <wp:extent cx="2006600" cy="1218967"/>
+            <wp:effectExtent l="0" t="0" r="0" b="635"/>
+            <wp:docPr id="2" name="Picture 2" descr="Diagram&#10;&#10;Description automatically generated"/>
+            <wp:cNvGraphicFramePr>
+              <a:graphicFrameLocks xmlns:a="http://schemas.openxmlformats.org/drawingml/2006/main" noChangeAspect="1"/>
+            </wp:cNvGraphicFramePr>
+            <a:graphic xmlns:a="http://schemas.openxmlformats.org/drawingml/2006/main">
+              <a:graphicData uri="http://schemas.openxmlformats.org/drawingml/2006/picture">
+                <pic:pic xmlns:pic="http://schemas.openxmlformats.org/drawingml/2006/picture">
+                  <pic:nvPicPr>
+                    <pic:cNvPr id="2" name="Picture 2" descr="Diagram&#10;&#10;Description automatically generated"/>
+                    <pic:cNvPicPr/>
+                  </pic:nvPicPr>
+                  <pic:blipFill>
+                    <a:blip r:embed="rId6"/>
+                    <a:stretch>
+                      <a:fillRect/>
+                    </a:stretch>
+                  </pic:blipFill>
+                  <pic:spPr>
+                    <a:xfrm>
+                      <a:off x="0" y="0"/>
+                      <a:ext cx="2017348" cy="1225496"/>
+                    </a:xfrm>
+                    <a:prstGeom prst="rect">
+                      <a:avLst/>
+                    </a:prstGeom>
+                  </pic:spPr>
+                </pic:pic>
+              </a:graphicData>
+            </a:graphic>
+          </wp:inline>
+        </w:drawing>
+      </w:r>
+    </w:p>
+    <w:p>
+      <w:pPr>
+        <w:pStyle w:val="ListParagraph"/>
+        <w:numPr>
+          <w:ilvl w:val="0"/>
+          <w:numId w:val="1"/>
+        </w:numPr>
+      </w:pPr>
+      <w:r>
+        <w:drawing>
+          <wp:inline distT="0" distB="0" distL="0" distR="0" wp14:anchorId="41A71AE8" wp14:editId="39396E34">
+            <wp:extent cx="2252951" cy="1365250"/>
+            <wp:effectExtent l="0" t="0" r="0" b="6350"/>
+            <wp:docPr id="3" name="Picture 3" descr="Diagram&#10;&#10;Description automatically generated"/>
+            <wp:cNvGraphicFramePr>
+              <a:graphicFrameLocks xmlns:a="http://schemas.openxmlformats.org/drawingml/2006/main" noChangeAspect="1"/>
+            </wp:cNvGraphicFramePr>
+            <a:graphic xmlns:a="http://schemas.openxmlformats.org/drawingml/2006/main">
+              <a:graphicData uri="http://schemas.openxmlformats.org/drawingml/2006/picture">
+                <pic:pic xmlns:pic="http://schemas.openxmlformats.org/drawingml/2006/picture">
+                  <pic:nvPicPr>
+                    <pic:cNvPr id="3" name="Picture 3" descr="Diagram&#10;&#10;Description automatically generated"/>
+                    <pic:cNvPicPr/>
+                  </pic:nvPicPr>
+                  <pic:blipFill>
+                    <a:blip r:embed="rId7"/>
+                    <a:stretch>
+                      <a:fillRect/>
+                    </a:stretch>
+                  </pic:blipFill>
+                  <pic:spPr>
+                    <a:xfrm>
+                      <a:off x="0" y="0"/>
+                      <a:ext cx="2270237" cy="1375725"/>
+                    </a:xfrm>
+                    <a:prstGeom prst="rect">
+                      <a:avLst/>
+                    </a:prstGeom>
+                  </pic:spPr>
+                </pic:pic>
+              </a:graphicData>
+            </a:graphic>
+          </wp:inline>
+        </w:drawing>
+      </w:r>
+    </w:p>
+    <w:p>
+      <w:pPr>
+        <w:pStyle w:val="ListParagraph"/>
+        <w:numPr>
+          <w:ilvl w:val="0"/>
+          <w:numId w:val="1"/>
+        </w:numPr>
+      </w:pPr>
+      <w:r>
+        <w:drawing>
+          <wp:inline distT="0" distB="0" distL="0" distR="0" wp14:anchorId="57A16647" wp14:editId="66B2A66A">
+            <wp:extent cx="2851124" cy="1365250"/>
+            <wp:effectExtent l="0" t="0" r="6985" b="6350"/>
+            <wp:docPr id="4" name="Picture 4"/>
+            <wp:cNvGraphicFramePr>
+              <a:graphicFrameLocks xmlns:a="http://schemas.openxmlformats.org/drawingml/2006/main" noChangeAspect="1"/>
+            </wp:cNvGraphicFramePr>
+            <a:graphic xmlns:a="http://schemas.openxmlformats.org/drawingml/2006/main">
+              <a:graphicData uri="http://schemas.openxmlformats.org/drawingml/2006/picture">
+                <pic:pic xmlns:pic="http://schemas.openxmlformats.org/drawingml/2006/picture">
+                  <pic:nvPicPr>
+                    <pic:cNvPr id="1" name=""/>
+                    <pic:cNvPicPr/>
+                  </pic:nvPicPr>
+                  <pic:blipFill>
+                    <a:blip r:embed="rId8"/>
+                    <a:stretch>
+                      <a:fillRect/>
+                    </a:stretch>
+                  </pic:blipFill>
+                  <pic:spPr>
+                    <a:xfrm>
+                      <a:off x="0" y="0"/>
+                      <a:ext cx="2864894" cy="1371844"/>
+                    </a:xfrm>
+                    <a:prstGeom prst="rect">
+                      <a:avLst/>
+                    </a:prstGeom>
+                  </pic:spPr>
+                </pic:pic>
+              </a:graphicData>
+            </a:graphic>
+          </wp:inline>
+        </w:drawing>
+      </w:r>
+    </w:p>
+    <w:p>
+      <w:pPr>
+        <w:pStyle w:val="ListParagraph"/>
+        <w:numPr>
+          <w:ilvl w:val="0"/>
+          <w:numId w:val="1"/>
+        </w:numPr>
+      </w:pPr>
+      <w:proofErr w:type="spellStart"/>
+      <w:r>
+        <w:t>i</w:t>
+      </w:r>
+      <w:proofErr w:type="spellEnd"/>
+      <w:r>
+        <w:t>. Subset sum</w:t>
+      </w:r>
+    </w:p>
+    <w:p>
+      <w:pPr>
+        <w:pStyle w:val="ListParagraph"/>
+        <w:numPr>
+          <w:ilvl w:val="0"/>
+          <w:numId w:val="1"/>
+        </w:numPr>
+      </w:pPr>
+      <w:r>
+        <w:t>Equal sum partition</w:t>
+      </w:r>
+    </w:p>
+    <w:p>
+      <w:pPr>
+        <w:pStyle w:val="ListParagraph"/>
+        <w:numPr>
+          <w:ilvl w:val="0"/>
+          <w:numId w:val="1"/>
+        </w:numPr>
+      </w:pPr>
+      <w:r>
+        <w:t>Count of subset sum</w:t>
+      </w:r>
+    </w:p>
+    <w:p>
+      <w:pPr>
+        <w:pStyle w:val="ListParagraph"/>
+        <w:numPr>
+          <w:ilvl w:val="0"/>
+          <w:numId w:val="1"/>
+        </w:numPr>
+      </w:pPr>
+      <w:r>
+        <w:t>Minimum subset sum</w:t>
+      </w:r>
+    </w:p>
+    <w:p>
+      <w:pPr>
+        <w:pStyle w:val="ListParagraph"/>
+        <w:numPr>
+          <w:ilvl w:val="0"/>
+          <w:numId w:val="1"/>
+        </w:numPr>
+      </w:pPr>
+      <w:r>
+        <w:t>Target Sum</w:t>
+      </w:r>
+    </w:p>
+    <w:p>
+      <w:pPr>
+        <w:pStyle w:val="ListParagraph"/>
+        <w:numPr>
+          <w:ilvl w:val="0"/>
+          <w:numId w:val="1"/>
+        </w:numPr>
+      </w:pPr>
+      <w:r>
+        <w:t xml:space="preserve">Number of subset </w:t>
+      </w:r>
+    </w:p>
+    <w:p>
+      <w:pPr>
+        <w:pStyle w:val="ListParagraph"/>
+      </w:pPr>
+      <w:r>
+        <w:t xml:space="preserve">How to identify? </w:t>
+      </w:r>
     </w:p>
     <w:p/>
     <w:sectPr>

</xml_diff>

<commit_message>
RodCutting Problem Unbounded added
</commit_message>
<xml_diff>
--- a/DP_series/Content_description.docx
+++ b/DP_series/Content_description.docx
@@ -4,7 +4,15 @@
   <w:body>
     <w:p>
       <w:r>
-        <w:t>- Is used if there is two recursive calls made</w:t>
+        <w:t xml:space="preserve">- Is used if there </w:t>
+      </w:r>
+      <w:proofErr w:type="gramStart"/>
+      <w:r>
+        <w:t>is</w:t>
+      </w:r>
+      <w:proofErr w:type="gramEnd"/>
+      <w:r>
+        <w:t xml:space="preserve"> two recursive calls made</w:t>
       </w:r>
     </w:p>
     <w:p>
@@ -41,27 +49,67 @@
     <w:p/>
     <w:p>
       <w:r>
-        <w:t>1. 0-1 knapsack(6)</w:t>
-      </w:r>
-    </w:p>
-    <w:p>
-      <w:r>
-        <w:t>2. Unbounded knapsack(5)</w:t>
-      </w:r>
-    </w:p>
-    <w:p>
-      <w:r>
-        <w:t>3. Fibonacci(7)</w:t>
-      </w:r>
-    </w:p>
-    <w:p>
-      <w:r>
-        <w:t>4. LCS(15)</w:t>
-      </w:r>
-    </w:p>
-    <w:p>
-      <w:r>
-        <w:t>5. LIS(10)</w:t>
+        <w:t xml:space="preserve">1. 0-1 </w:t>
+      </w:r>
+      <w:proofErr w:type="gramStart"/>
+      <w:r>
+        <w:t>knapsack(</w:t>
+      </w:r>
+      <w:proofErr w:type="gramEnd"/>
+      <w:r>
+        <w:t>6)</w:t>
+      </w:r>
+    </w:p>
+    <w:p>
+      <w:r>
+        <w:t xml:space="preserve">2. Unbounded </w:t>
+      </w:r>
+      <w:proofErr w:type="gramStart"/>
+      <w:r>
+        <w:t>knapsack(</w:t>
+      </w:r>
+      <w:proofErr w:type="gramEnd"/>
+      <w:r>
+        <w:t>5)</w:t>
+      </w:r>
+    </w:p>
+    <w:p>
+      <w:r>
+        <w:t xml:space="preserve">3. </w:t>
+      </w:r>
+      <w:proofErr w:type="gramStart"/>
+      <w:r>
+        <w:t>Fibonacci(</w:t>
+      </w:r>
+      <w:proofErr w:type="gramEnd"/>
+      <w:r>
+        <w:t>7)</w:t>
+      </w:r>
+    </w:p>
+    <w:p>
+      <w:r>
+        <w:t xml:space="preserve">4. </w:t>
+      </w:r>
+      <w:proofErr w:type="gramStart"/>
+      <w:r>
+        <w:t>LCS(</w:t>
+      </w:r>
+      <w:proofErr w:type="gramEnd"/>
+      <w:r>
+        <w:t>15)</w:t>
+      </w:r>
+    </w:p>
+    <w:p>
+      <w:r>
+        <w:t xml:space="preserve">5. </w:t>
+      </w:r>
+      <w:proofErr w:type="gramStart"/>
+      <w:r>
+        <w:t>LIS(</w:t>
+      </w:r>
+      <w:proofErr w:type="gramEnd"/>
+      <w:r>
+        <w:t>10)</w:t>
       </w:r>
     </w:p>
     <w:p>
@@ -74,22 +122,54 @@
       </w:r>
       <w:proofErr w:type="spellEnd"/>
       <w:r>
-        <w:t xml:space="preserve"> Algorithms(6)</w:t>
-      </w:r>
-    </w:p>
-    <w:p>
-      <w:r>
-        <w:t>7. Matrix Chain Multiplication(7)</w:t>
-      </w:r>
-    </w:p>
-    <w:p>
-      <w:r>
-        <w:t>8. DP on trees(4)</w:t>
-      </w:r>
-    </w:p>
-    <w:p>
-      <w:r>
-        <w:t>9. DP on Grid(14)</w:t>
+        <w:t xml:space="preserve"> </w:t>
+      </w:r>
+      <w:proofErr w:type="gramStart"/>
+      <w:r>
+        <w:t>Algorithms(</w:t>
+      </w:r>
+      <w:proofErr w:type="gramEnd"/>
+      <w:r>
+        <w:t>6)</w:t>
+      </w:r>
+    </w:p>
+    <w:p>
+      <w:r>
+        <w:t xml:space="preserve">7. Matrix Chain </w:t>
+      </w:r>
+      <w:proofErr w:type="gramStart"/>
+      <w:r>
+        <w:t>Multiplication(</w:t>
+      </w:r>
+      <w:proofErr w:type="gramEnd"/>
+      <w:r>
+        <w:t>7)</w:t>
+      </w:r>
+    </w:p>
+    <w:p>
+      <w:r>
+        <w:t xml:space="preserve">8. DP on </w:t>
+      </w:r>
+      <w:proofErr w:type="gramStart"/>
+      <w:r>
+        <w:t>trees(</w:t>
+      </w:r>
+      <w:proofErr w:type="gramEnd"/>
+      <w:r>
+        <w:t>4)</w:t>
+      </w:r>
+    </w:p>
+    <w:p>
+      <w:r>
+        <w:t xml:space="preserve">9. DP on </w:t>
+      </w:r>
+      <w:proofErr w:type="gramStart"/>
+      <w:r>
+        <w:t>Grid(</w:t>
+      </w:r>
+      <w:proofErr w:type="gramEnd"/>
+      <w:r>
+        <w:t>14)</w:t>
       </w:r>
     </w:p>
     <w:p>
@@ -109,8 +189,13 @@
       </w:r>
     </w:p>
     <w:p>
-      <w:r>
-        <w:t xml:space="preserve">Solution : Recursive ---&gt; </w:t>
+      <w:proofErr w:type="gramStart"/>
+      <w:r>
+        <w:t>Solution :</w:t>
+      </w:r>
+      <w:proofErr w:type="gramEnd"/>
+      <w:r>
+        <w:t xml:space="preserve"> Recursive ---&gt; </w:t>
       </w:r>
       <w:proofErr w:type="spellStart"/>
       <w:r>
@@ -184,7 +269,15 @@
     </w:p>
     <w:p>
       <w:r>
-        <w:t xml:space="preserve">Look at return type, inputs : </w:t>
+        <w:t xml:space="preserve">Look at return type, </w:t>
+      </w:r>
+      <w:proofErr w:type="gramStart"/>
+      <w:r>
+        <w:t>inputs :</w:t>
+      </w:r>
+      <w:proofErr w:type="gramEnd"/>
+      <w:r>
+        <w:t xml:space="preserve"> </w:t>
       </w:r>
     </w:p>
     <w:p>
@@ -252,6 +345,9 @@
         </w:numPr>
       </w:pPr>
       <w:r>
+        <w:rPr>
+          <w:noProof/>
+        </w:rPr>
         <w:drawing>
           <wp:inline distT="0" distB="0" distL="0" distR="0" wp14:anchorId="0E7B5733" wp14:editId="5C3F8A94">
             <wp:extent cx="2006600" cy="1218967"/>
@@ -298,6 +394,9 @@
         </w:numPr>
       </w:pPr>
       <w:r>
+        <w:rPr>
+          <w:noProof/>
+        </w:rPr>
         <w:drawing>
           <wp:inline distT="0" distB="0" distL="0" distR="0" wp14:anchorId="41A71AE8" wp14:editId="39396E34">
             <wp:extent cx="2252951" cy="1365250"/>
@@ -344,6 +443,9 @@
         </w:numPr>
       </w:pPr>
       <w:r>
+        <w:rPr>
+          <w:noProof/>
+        </w:rPr>
         <w:drawing>
           <wp:inline distT="0" distB="0" distL="0" distR="0" wp14:anchorId="57A16647" wp14:editId="66B2A66A">
             <wp:extent cx="2851124" cy="1365250"/>
@@ -455,7 +557,15 @@
         </w:numPr>
       </w:pPr>
       <w:r>
-        <w:t xml:space="preserve">Number of subset </w:t>
+        <w:t xml:space="preserve">Number of </w:t>
+      </w:r>
+      <w:proofErr w:type="gramStart"/>
+      <w:r>
+        <w:t>subset</w:t>
+      </w:r>
+      <w:proofErr w:type="gramEnd"/>
+      <w:r>
+        <w:t xml:space="preserve"> </w:t>
       </w:r>
     </w:p>
     <w:p>
@@ -464,6 +574,18 @@
       </w:pPr>
       <w:r>
         <w:t xml:space="preserve">How to identify? </w:t>
+      </w:r>
+    </w:p>
+    <w:p/>
+    <w:p/>
+    <w:p/>
+    <w:p/>
+    <w:p/>
+    <w:p/>
+    <w:p>
+      <w:r>
+        <w:lastRenderedPageBreak/>
+        <w:t>Unbounded Knapsack:</w:t>
       </w:r>
     </w:p>
     <w:p/>

</xml_diff>